<commit_message>
user profile updated and delete respone updated
</commit_message>
<xml_diff>
--- a/routes.docx
+++ b/routes.docx
@@ -1,6 +1,6 @@
 
 <file path=word/document.xml><?xml version="1.0" encoding="utf-8"?>
-<w:document xmlns:wpc="http://schemas.microsoft.com/office/word/2010/wordprocessingCanvas" xmlns:mc="http://schemas.openxmlformats.org/markup-compatibility/2006" xmlns:o="urn:schemas-microsoft-com:office:office" xmlns:r="http://schemas.openxmlformats.org/officeDocument/2006/relationships" xmlns:m="http://schemas.openxmlformats.org/officeDocument/2006/math" xmlns:v="urn:schemas-microsoft-com:vml" xmlns:wp14="http://schemas.microsoft.com/office/word/2010/wordprocessingDrawing" xmlns:wp="http://schemas.openxmlformats.org/drawingml/2006/wordprocessingDrawing" xmlns:w10="urn:schemas-microsoft-com:office:word" xmlns:w="http://schemas.openxmlformats.org/wordprocessingml/2006/main" xmlns:w14="http://schemas.microsoft.com/office/word/2010/wordml" xmlns:w15="http://schemas.microsoft.com/office/word/2012/wordml" xmlns:wpg="http://schemas.microsoft.com/office/word/2010/wordprocessingGroup" xmlns:wpi="http://schemas.microsoft.com/office/word/2010/wordprocessingInk" xmlns:wne="http://schemas.microsoft.com/office/word/2006/wordml" xmlns:wps="http://schemas.microsoft.com/office/word/2010/wordprocessingShape" mc:Ignorable="w14 w15 wp14">
+<w:document xmlns:wpc="http://schemas.microsoft.com/office/word/2010/wordprocessingCanvas" xmlns:cx="http://schemas.microsoft.com/office/drawing/2014/chartex" xmlns:cx1="http://schemas.microsoft.com/office/drawing/2015/9/8/chartex" xmlns:mc="http://schemas.openxmlformats.org/markup-compatibility/2006" xmlns:o="urn:schemas-microsoft-com:office:office" xmlns:r="http://schemas.openxmlformats.org/officeDocument/2006/relationships" xmlns:m="http://schemas.openxmlformats.org/officeDocument/2006/math" xmlns:v="urn:schemas-microsoft-com:vml" xmlns:wp14="http://schemas.microsoft.com/office/word/2010/wordprocessingDrawing" xmlns:wp="http://schemas.openxmlformats.org/drawingml/2006/wordprocessingDrawing" xmlns:w10="urn:schemas-microsoft-com:office:word" xmlns:w="http://schemas.openxmlformats.org/wordprocessingml/2006/main" xmlns:w14="http://schemas.microsoft.com/office/word/2010/wordml" xmlns:w15="http://schemas.microsoft.com/office/word/2012/wordml" xmlns:w16se="http://schemas.microsoft.com/office/word/2015/wordml/symex" xmlns:wpg="http://schemas.microsoft.com/office/word/2010/wordprocessingGroup" xmlns:wpi="http://schemas.microsoft.com/office/word/2010/wordprocessingInk" xmlns:wne="http://schemas.microsoft.com/office/word/2006/wordml" xmlns:wps="http://schemas.microsoft.com/office/word/2010/wordprocessingShape" mc:Ignorable="w14 w15 w16se wp14">
   <w:body>
     <w:p>
       <w:pPr>
@@ -24,6 +24,17 @@
           <w:sz w:val="96"/>
           <w:szCs w:val="96"/>
         </w:rPr>
+        <w:t>,</w:t>
+      </w:r>
+      <w:r>
+        <w:rPr>
+          <w:b/>
+          <w:bCs/>
+          <w:i/>
+          <w:iCs/>
+          <w:sz w:val="96"/>
+          <w:szCs w:val="96"/>
+        </w:rPr>
         <w:t>Kwikker API</w:t>
       </w:r>
     </w:p>
@@ -105,31 +116,15 @@
           <w:sz w:val="28"/>
           <w:szCs w:val="28"/>
         </w:rPr>
-        <w:t>account</w:t>
-      </w:r>
-      <w:r>
-        <w:rPr>
-          <w:sz w:val="28"/>
-          <w:szCs w:val="28"/>
-        </w:rPr>
-        <w:t xml:space="preserve"> </w:t>
-      </w:r>
-      <w:r>
-        <w:rPr>
-          <w:sz w:val="28"/>
-          <w:szCs w:val="28"/>
-        </w:rPr>
-        <w:t>/registration/</w:t>
-      </w:r>
-      <w:proofErr w:type="spellStart"/>
-      <w:r>
-        <w:rPr>
-          <w:sz w:val="28"/>
-          <w:szCs w:val="28"/>
-        </w:rPr>
-        <w:t>resend_email</w:t>
-      </w:r>
-      <w:proofErr w:type="spellEnd"/>
+        <w:t xml:space="preserve">account </w:t>
+      </w:r>
+      <w:r>
+        <w:rPr>
+          <w:sz w:val="28"/>
+          <w:szCs w:val="28"/>
+        </w:rPr>
+        <w:t>/registration/resend_email</w:t>
+      </w:r>
     </w:p>
     <w:p>
       <w:pPr>
@@ -155,14 +150,7 @@
           <w:sz w:val="28"/>
           <w:szCs w:val="28"/>
         </w:rPr>
-        <w:t>account</w:t>
-      </w:r>
-      <w:r>
-        <w:rPr>
-          <w:sz w:val="28"/>
-          <w:szCs w:val="28"/>
-        </w:rPr>
-        <w:t xml:space="preserve"> </w:t>
+        <w:t xml:space="preserve">account </w:t>
       </w:r>
       <w:r>
         <w:rPr>
@@ -196,14 +184,7 @@
           <w:sz w:val="28"/>
           <w:szCs w:val="28"/>
         </w:rPr>
-        <w:t>account</w:t>
-      </w:r>
-      <w:r>
-        <w:rPr>
-          <w:sz w:val="28"/>
-          <w:szCs w:val="28"/>
-        </w:rPr>
-        <w:t xml:space="preserve"> </w:t>
+        <w:t xml:space="preserve">account </w:t>
       </w:r>
       <w:r>
         <w:rPr>
@@ -237,31 +218,15 @@
           <w:sz w:val="28"/>
           <w:szCs w:val="28"/>
         </w:rPr>
-        <w:t>account</w:t>
-      </w:r>
-      <w:r>
-        <w:rPr>
-          <w:sz w:val="28"/>
-          <w:szCs w:val="28"/>
-        </w:rPr>
-        <w:t xml:space="preserve"> </w:t>
-      </w:r>
-      <w:r>
-        <w:rPr>
-          <w:sz w:val="28"/>
-          <w:szCs w:val="28"/>
-        </w:rPr>
-        <w:t>/</w:t>
-      </w:r>
-      <w:proofErr w:type="spellStart"/>
-      <w:r>
-        <w:rPr>
-          <w:sz w:val="28"/>
-          <w:szCs w:val="28"/>
-        </w:rPr>
-        <w:t>forget_password</w:t>
-      </w:r>
-      <w:proofErr w:type="spellEnd"/>
+        <w:t xml:space="preserve">account </w:t>
+      </w:r>
+      <w:r>
+        <w:rPr>
+          <w:sz w:val="28"/>
+          <w:szCs w:val="28"/>
+        </w:rPr>
+        <w:t>/forget_password</w:t>
+      </w:r>
     </w:p>
     <w:p>
       <w:pPr>
@@ -316,6 +281,14 @@
         <w:tab/>
         <w:t>(takes part of the name/username, return user objects)</w:t>
       </w:r>
+      <w:r>
+        <w:rPr>
+          <w:rFonts w:ascii="Algerian" w:hAnsi="Algerian"/>
+          <w:sz w:val="28"/>
+          <w:szCs w:val="28"/>
+        </w:rPr>
+        <w:t>k</w:t>
+      </w:r>
     </w:p>
     <w:p>
       <w:pPr>
@@ -348,7 +321,28 @@
           <w:sz w:val="28"/>
           <w:szCs w:val="28"/>
         </w:rPr>
-        <w:t xml:space="preserve"> (takes id, returns object) </w:t>
+        <w:t xml:space="preserve"> (takes</w:t>
+      </w:r>
+      <w:r>
+        <w:rPr>
+          <w:sz w:val="28"/>
+          <w:szCs w:val="28"/>
+        </w:rPr>
+        <w:t xml:space="preserve"> usernsme, returns userprofile</w:t>
+      </w:r>
+      <w:r>
+        <w:rPr>
+          <w:sz w:val="28"/>
+          <w:szCs w:val="28"/>
+        </w:rPr>
+        <w:t xml:space="preserve">) </w:t>
+      </w:r>
+      <w:r>
+        <w:rPr>
+          <w:sz w:val="28"/>
+          <w:szCs w:val="28"/>
+        </w:rPr>
+        <w:t>k</w:t>
       </w:r>
     </w:p>
     <w:p>
@@ -382,23 +376,35 @@
           <w:sz w:val="28"/>
           <w:szCs w:val="28"/>
         </w:rPr>
-        <w:t>/</w:t>
-      </w:r>
-      <w:proofErr w:type="spellStart"/>
-      <w:r>
-        <w:rPr>
-          <w:sz w:val="28"/>
-          <w:szCs w:val="28"/>
-        </w:rPr>
-        <w:t>profile_banner</w:t>
-      </w:r>
-      <w:proofErr w:type="spellEnd"/>
-      <w:r>
-        <w:rPr>
-          <w:sz w:val="28"/>
-          <w:szCs w:val="28"/>
-        </w:rPr>
-        <w:t xml:space="preserve"> (delete &amp; put only – default image?)</w:t>
+        <w:t>/profile_banner (delete &amp; put only – default image?</w:t>
+      </w:r>
+      <w:r>
+        <w:rPr>
+          <w:sz w:val="28"/>
+          <w:szCs w:val="28"/>
+        </w:rPr>
+        <w:t xml:space="preserve"> Send photo</w:t>
+      </w:r>
+      <w:r>
+        <w:rPr>
+          <w:sz w:val="28"/>
+          <w:szCs w:val="28"/>
+        </w:rPr>
+        <w:t>k</w:t>
+      </w:r>
+      <w:r>
+        <w:rPr>
+          <w:sz w:val="28"/>
+          <w:szCs w:val="28"/>
+        </w:rPr>
+        <w:t xml:space="preserve"> return code</w:t>
+      </w:r>
+      <w:r>
+        <w:rPr>
+          <w:sz w:val="28"/>
+          <w:szCs w:val="28"/>
+        </w:rPr>
+        <w:t>)</w:t>
       </w:r>
     </w:p>
     <w:p>
@@ -425,31 +431,22 @@
           <w:sz w:val="28"/>
           <w:szCs w:val="28"/>
         </w:rPr>
-        <w:t>user</w:t>
-      </w:r>
-      <w:r>
-        <w:rPr>
-          <w:sz w:val="28"/>
-          <w:szCs w:val="28"/>
-        </w:rPr>
-        <w:t xml:space="preserve"> </w:t>
-      </w:r>
-      <w:r>
-        <w:rPr>
-          <w:sz w:val="28"/>
-          <w:szCs w:val="28"/>
-        </w:rPr>
-        <w:t>/</w:t>
-      </w:r>
-      <w:proofErr w:type="spellStart"/>
-      <w:r>
-        <w:rPr>
-          <w:sz w:val="28"/>
-          <w:szCs w:val="28"/>
-        </w:rPr>
-        <w:t>profile_banner</w:t>
-      </w:r>
-      <w:proofErr w:type="spellEnd"/>
+        <w:t xml:space="preserve">user </w:t>
+      </w:r>
+      <w:r>
+        <w:rPr>
+          <w:sz w:val="28"/>
+          <w:szCs w:val="28"/>
+        </w:rPr>
+        <w:t>/profile_banner</w:t>
+      </w:r>
+      <w:r>
+        <w:rPr>
+          <w:sz w:val="28"/>
+          <w:szCs w:val="28"/>
+        </w:rPr>
+        <w:t>k</w:t>
+      </w:r>
     </w:p>
     <w:p>
       <w:pPr>
@@ -475,31 +472,22 @@
           <w:sz w:val="28"/>
           <w:szCs w:val="28"/>
         </w:rPr>
-        <w:t>user</w:t>
-      </w:r>
-      <w:r>
-        <w:rPr>
-          <w:sz w:val="28"/>
-          <w:szCs w:val="28"/>
-        </w:rPr>
-        <w:t xml:space="preserve"> </w:t>
-      </w:r>
-      <w:r>
-        <w:rPr>
-          <w:sz w:val="28"/>
-          <w:szCs w:val="28"/>
-        </w:rPr>
-        <w:t>/</w:t>
-      </w:r>
-      <w:proofErr w:type="spellStart"/>
-      <w:r>
-        <w:rPr>
-          <w:sz w:val="28"/>
-          <w:szCs w:val="28"/>
-        </w:rPr>
-        <w:t>profile_picture</w:t>
-      </w:r>
-      <w:proofErr w:type="spellEnd"/>
+        <w:t xml:space="preserve">user </w:t>
+      </w:r>
+      <w:r>
+        <w:rPr>
+          <w:sz w:val="28"/>
+          <w:szCs w:val="28"/>
+        </w:rPr>
+        <w:t>/profile_picture</w:t>
+      </w:r>
+      <w:r>
+        <w:rPr>
+          <w:sz w:val="28"/>
+          <w:szCs w:val="28"/>
+        </w:rPr>
+        <w:t>k</w:t>
+      </w:r>
     </w:p>
     <w:p>
       <w:pPr>
@@ -525,31 +513,22 @@
           <w:sz w:val="28"/>
           <w:szCs w:val="28"/>
         </w:rPr>
-        <w:t>user</w:t>
-      </w:r>
-      <w:r>
-        <w:rPr>
-          <w:sz w:val="28"/>
-          <w:szCs w:val="28"/>
-        </w:rPr>
-        <w:t xml:space="preserve"> </w:t>
-      </w:r>
-      <w:r>
-        <w:rPr>
-          <w:sz w:val="28"/>
-          <w:szCs w:val="28"/>
-        </w:rPr>
-        <w:t>/</w:t>
-      </w:r>
-      <w:proofErr w:type="spellStart"/>
-      <w:r>
-        <w:rPr>
-          <w:sz w:val="28"/>
-          <w:szCs w:val="28"/>
-        </w:rPr>
-        <w:t>profile_picture</w:t>
-      </w:r>
-      <w:proofErr w:type="spellEnd"/>
+        <w:t xml:space="preserve">user </w:t>
+      </w:r>
+      <w:r>
+        <w:rPr>
+          <w:sz w:val="28"/>
+          <w:szCs w:val="28"/>
+        </w:rPr>
+        <w:t>/profile_picture</w:t>
+      </w:r>
+      <w:r>
+        <w:rPr>
+          <w:sz w:val="28"/>
+          <w:szCs w:val="28"/>
+        </w:rPr>
+        <w:t>k</w:t>
+      </w:r>
     </w:p>
     <w:p>
       <w:pPr>
@@ -575,53 +554,21 @@
           <w:sz w:val="28"/>
           <w:szCs w:val="28"/>
         </w:rPr>
-        <w:t>user</w:t>
-      </w:r>
-      <w:r>
-        <w:rPr>
-          <w:sz w:val="28"/>
-          <w:szCs w:val="28"/>
-        </w:rPr>
-        <w:t xml:space="preserve"> </w:t>
-      </w:r>
-      <w:r>
-        <w:rPr>
-          <w:sz w:val="28"/>
-          <w:szCs w:val="28"/>
-        </w:rPr>
-        <w:t>/</w:t>
-      </w:r>
-      <w:proofErr w:type="gramStart"/>
-      <w:r>
-        <w:rPr>
-          <w:sz w:val="28"/>
-          <w:szCs w:val="28"/>
-        </w:rPr>
-        <w:t>profile  (</w:t>
-      </w:r>
-      <w:proofErr w:type="gramEnd"/>
-      <w:r>
-        <w:rPr>
-          <w:sz w:val="28"/>
-          <w:szCs w:val="28"/>
-        </w:rPr>
-        <w:t>Screen name, bio,..</w:t>
-      </w:r>
-      <w:proofErr w:type="spellStart"/>
-      <w:r>
-        <w:rPr>
-          <w:sz w:val="28"/>
-          <w:szCs w:val="28"/>
-        </w:rPr>
-        <w:t>etc</w:t>
-      </w:r>
-      <w:proofErr w:type="spellEnd"/>
-      <w:r>
-        <w:rPr>
-          <w:sz w:val="28"/>
-          <w:szCs w:val="28"/>
-        </w:rPr>
-        <w:t>)</w:t>
+        <w:t xml:space="preserve">user </w:t>
+      </w:r>
+      <w:r>
+        <w:rPr>
+          <w:sz w:val="28"/>
+          <w:szCs w:val="28"/>
+        </w:rPr>
+        <w:t>/profile  (Screen name, bio,..etc)</w:t>
+      </w:r>
+      <w:r>
+        <w:rPr>
+          <w:sz w:val="28"/>
+          <w:szCs w:val="28"/>
+        </w:rPr>
+        <w:t xml:space="preserve"> what change hb3to w hrg3lo code</w:t>
       </w:r>
     </w:p>
     <w:p>
@@ -648,14 +595,7 @@
           <w:sz w:val="28"/>
           <w:szCs w:val="28"/>
         </w:rPr>
-        <w:t>account</w:t>
-      </w:r>
-      <w:r>
-        <w:rPr>
-          <w:sz w:val="28"/>
-          <w:szCs w:val="28"/>
-        </w:rPr>
-        <w:t xml:space="preserve"> </w:t>
+        <w:t xml:space="preserve">account </w:t>
       </w:r>
       <w:r>
         <w:rPr>
@@ -689,14 +629,7 @@
           <w:sz w:val="28"/>
           <w:szCs w:val="28"/>
         </w:rPr>
-        <w:t>account</w:t>
-      </w:r>
-      <w:r>
-        <w:rPr>
-          <w:sz w:val="28"/>
-          <w:szCs w:val="28"/>
-        </w:rPr>
-        <w:t xml:space="preserve"> </w:t>
+        <w:t xml:space="preserve">account </w:t>
       </w:r>
       <w:r>
         <w:rPr>
@@ -730,21 +663,23 @@
           <w:sz w:val="28"/>
           <w:szCs w:val="28"/>
         </w:rPr>
-        <w:t>account</w:t>
-      </w:r>
-      <w:r>
-        <w:rPr>
-          <w:sz w:val="28"/>
-          <w:szCs w:val="28"/>
-        </w:rPr>
-        <w:t xml:space="preserve"> </w:t>
-      </w:r>
-      <w:r>
-        <w:rPr>
-          <w:sz w:val="28"/>
-          <w:szCs w:val="28"/>
-        </w:rPr>
-        <w:t>/password</w:t>
+        <w:t xml:space="preserve">account </w:t>
+      </w:r>
+      <w:r>
+        <w:rPr>
+          <w:sz w:val="28"/>
+          <w:szCs w:val="28"/>
+        </w:rPr>
+        <w:t>/passwo</w:t>
+      </w:r>
+      <w:bookmarkStart w:id="0" w:name="_GoBack"/>
+      <w:bookmarkEnd w:id="0"/>
+      <w:r>
+        <w:rPr>
+          <w:sz w:val="28"/>
+          <w:szCs w:val="28"/>
+        </w:rPr>
+        <w:t>rd</w:t>
       </w:r>
     </w:p>
     <w:p>
@@ -786,432 +721,486 @@
           <w:sz w:val="56"/>
           <w:szCs w:val="56"/>
         </w:rPr>
-        <w:lastRenderedPageBreak/>
-        <w:t xml:space="preserve">Users </w:t>
-      </w:r>
-      <w:r>
+        <w:t>Users Interaction</w:t>
+      </w:r>
+    </w:p>
+    <w:p>
+      <w:pPr>
+        <w:pStyle w:val="ListParagraph"/>
+        <w:numPr>
+          <w:ilvl w:val="0"/>
+          <w:numId w:val="1"/>
+        </w:numPr>
+        <w:rPr>
+          <w:sz w:val="28"/>
+          <w:szCs w:val="28"/>
+        </w:rPr>
+      </w:pPr>
+      <w:r>
+        <w:rPr>
+          <w:sz w:val="28"/>
+          <w:szCs w:val="28"/>
+        </w:rPr>
+        <w:t xml:space="preserve">GET </w:t>
+      </w:r>
+      <w:r>
+        <w:rPr>
+          <w:sz w:val="28"/>
+          <w:szCs w:val="28"/>
+        </w:rPr>
+        <w:t>interactions</w:t>
+      </w:r>
+      <w:r>
+        <w:rPr>
+          <w:sz w:val="28"/>
+          <w:szCs w:val="28"/>
+        </w:rPr>
+        <w:t>/followers</w:t>
+      </w:r>
+      <w:r>
+        <w:rPr>
+          <w:sz w:val="28"/>
+          <w:szCs w:val="28"/>
+        </w:rPr>
+        <w:t xml:space="preserve">    ret list of users </w:t>
+      </w:r>
+      <w:r>
+        <w:rPr>
+          <w:sz w:val="28"/>
+          <w:szCs w:val="28"/>
+        </w:rPr>
+        <w:tab/>
+      </w:r>
+      <w:r>
+        <w:rPr>
+          <w:sz w:val="28"/>
+          <w:szCs w:val="28"/>
+        </w:rPr>
+        <w:t>k</w:t>
+      </w:r>
+    </w:p>
+    <w:p>
+      <w:pPr>
+        <w:pStyle w:val="ListParagraph"/>
+        <w:numPr>
+          <w:ilvl w:val="0"/>
+          <w:numId w:val="1"/>
+        </w:numPr>
+        <w:rPr>
+          <w:sz w:val="28"/>
+          <w:szCs w:val="28"/>
+        </w:rPr>
+      </w:pPr>
+      <w:r>
+        <w:rPr>
+          <w:sz w:val="28"/>
+          <w:szCs w:val="28"/>
+        </w:rPr>
+        <w:t xml:space="preserve">GET </w:t>
+      </w:r>
+      <w:r>
+        <w:rPr>
+          <w:sz w:val="28"/>
+          <w:szCs w:val="28"/>
+        </w:rPr>
+        <w:t xml:space="preserve">interactions </w:t>
+      </w:r>
+      <w:r>
+        <w:rPr>
+          <w:sz w:val="28"/>
+          <w:szCs w:val="28"/>
+        </w:rPr>
+        <w:t>/following</w:t>
+      </w:r>
+      <w:r>
+        <w:rPr>
+          <w:sz w:val="28"/>
+          <w:szCs w:val="28"/>
+        </w:rPr>
+        <w:tab/>
+      </w:r>
+      <w:r>
+        <w:rPr>
+          <w:sz w:val="28"/>
+          <w:szCs w:val="28"/>
+        </w:rPr>
+        <w:t>same</w:t>
+      </w:r>
+      <w:r>
+        <w:rPr>
+          <w:sz w:val="28"/>
+          <w:szCs w:val="28"/>
+        </w:rPr>
+        <w:t>k</w:t>
+      </w:r>
+    </w:p>
+    <w:p>
+      <w:pPr>
+        <w:pStyle w:val="ListParagraph"/>
+        <w:numPr>
+          <w:ilvl w:val="0"/>
+          <w:numId w:val="1"/>
+        </w:numPr>
+        <w:rPr>
+          <w:sz w:val="28"/>
+          <w:szCs w:val="28"/>
+        </w:rPr>
+      </w:pPr>
+      <w:r>
+        <w:rPr>
+          <w:sz w:val="28"/>
+          <w:szCs w:val="28"/>
+        </w:rPr>
+        <w:t xml:space="preserve">POST </w:t>
+      </w:r>
+      <w:r>
+        <w:rPr>
+          <w:sz w:val="28"/>
+          <w:szCs w:val="28"/>
+        </w:rPr>
+        <w:t xml:space="preserve">interactions </w:t>
+      </w:r>
+      <w:r>
+        <w:rPr>
+          <w:sz w:val="28"/>
+          <w:szCs w:val="28"/>
+        </w:rPr>
+        <w:t>/friendship</w:t>
+      </w:r>
+      <w:r>
+        <w:rPr>
+          <w:sz w:val="28"/>
+          <w:szCs w:val="28"/>
+        </w:rPr>
+        <w:t xml:space="preserve">     username ret success or fail</w:t>
+      </w:r>
+      <w:r>
+        <w:rPr>
+          <w:sz w:val="28"/>
+          <w:szCs w:val="28"/>
+        </w:rPr>
+        <w:t>k</w:t>
+      </w:r>
+    </w:p>
+    <w:p>
+      <w:pPr>
+        <w:pStyle w:val="ListParagraph"/>
+        <w:numPr>
+          <w:ilvl w:val="0"/>
+          <w:numId w:val="1"/>
+        </w:numPr>
+        <w:rPr>
+          <w:sz w:val="28"/>
+          <w:szCs w:val="28"/>
+        </w:rPr>
+      </w:pPr>
+      <w:r>
+        <w:rPr>
+          <w:sz w:val="28"/>
+          <w:szCs w:val="28"/>
+        </w:rPr>
+        <w:t xml:space="preserve">DELETE </w:t>
+      </w:r>
+      <w:r>
+        <w:rPr>
+          <w:sz w:val="28"/>
+          <w:szCs w:val="28"/>
+        </w:rPr>
+        <w:t xml:space="preserve">interactions </w:t>
+      </w:r>
+      <w:r>
+        <w:rPr>
+          <w:sz w:val="28"/>
+          <w:szCs w:val="28"/>
+        </w:rPr>
+        <w:t>/friendship</w:t>
+      </w:r>
+      <w:r>
+        <w:rPr>
+          <w:sz w:val="28"/>
+          <w:szCs w:val="28"/>
+        </w:rPr>
+        <w:t xml:space="preserve">  same unfollow</w:t>
+      </w:r>
+      <w:r>
+        <w:rPr>
+          <w:sz w:val="28"/>
+          <w:szCs w:val="28"/>
+        </w:rPr>
+        <w:t>k</w:t>
+      </w:r>
+    </w:p>
+    <w:p>
+      <w:pPr>
+        <w:pStyle w:val="ListParagraph"/>
+        <w:numPr>
+          <w:ilvl w:val="0"/>
+          <w:numId w:val="1"/>
+        </w:numPr>
+        <w:rPr>
+          <w:sz w:val="28"/>
+          <w:szCs w:val="28"/>
+        </w:rPr>
+      </w:pPr>
+      <w:r>
+        <w:rPr>
+          <w:sz w:val="28"/>
+          <w:szCs w:val="28"/>
+        </w:rPr>
+        <w:t xml:space="preserve">GET </w:t>
+      </w:r>
+      <w:r>
+        <w:rPr>
+          <w:sz w:val="28"/>
+          <w:szCs w:val="28"/>
+        </w:rPr>
+        <w:t>interactions /</w:t>
+      </w:r>
+      <w:r>
+        <w:rPr>
+          <w:sz w:val="28"/>
+          <w:szCs w:val="28"/>
+        </w:rPr>
+        <w:t>blocks/</w:t>
+      </w:r>
+      <w:r>
+        <w:rPr>
+          <w:sz w:val="28"/>
+          <w:szCs w:val="28"/>
+        </w:rPr>
+        <w:t xml:space="preserve">              retlist </w:t>
+      </w:r>
+    </w:p>
+    <w:p>
+      <w:pPr>
+        <w:pStyle w:val="ListParagraph"/>
+        <w:numPr>
+          <w:ilvl w:val="0"/>
+          <w:numId w:val="1"/>
+        </w:numPr>
+        <w:rPr>
+          <w:sz w:val="28"/>
+          <w:szCs w:val="28"/>
+        </w:rPr>
+      </w:pPr>
+      <w:r>
+        <w:rPr>
+          <w:sz w:val="28"/>
+          <w:szCs w:val="28"/>
+        </w:rPr>
+        <w:t xml:space="preserve">POST </w:t>
+      </w:r>
+      <w:r>
+        <w:rPr>
+          <w:sz w:val="28"/>
+          <w:szCs w:val="28"/>
+        </w:rPr>
+        <w:t>interactions/</w:t>
+      </w:r>
+      <w:r>
+        <w:rPr>
+          <w:sz w:val="28"/>
+          <w:szCs w:val="28"/>
+        </w:rPr>
+        <w:t>blocks/</w:t>
+      </w:r>
+      <w:r>
+        <w:rPr>
+          <w:sz w:val="28"/>
+          <w:szCs w:val="28"/>
+        </w:rPr>
+        <w:t xml:space="preserve">           take username</w:t>
+      </w:r>
+    </w:p>
+    <w:p>
+      <w:pPr>
+        <w:pStyle w:val="ListParagraph"/>
+        <w:numPr>
+          <w:ilvl w:val="0"/>
+          <w:numId w:val="1"/>
+        </w:numPr>
+        <w:rPr>
+          <w:sz w:val="28"/>
+          <w:szCs w:val="28"/>
+        </w:rPr>
+      </w:pPr>
+      <w:r>
+        <w:rPr>
+          <w:sz w:val="28"/>
+          <w:szCs w:val="28"/>
+        </w:rPr>
+        <w:t xml:space="preserve">DELETE </w:t>
+      </w:r>
+      <w:r>
+        <w:rPr>
+          <w:sz w:val="28"/>
+          <w:szCs w:val="28"/>
+        </w:rPr>
+        <w:t>interactions/</w:t>
+      </w:r>
+      <w:r>
+        <w:rPr>
+          <w:sz w:val="28"/>
+          <w:szCs w:val="28"/>
+        </w:rPr>
+        <w:t>blocks/</w:t>
+      </w:r>
+      <w:r>
+        <w:rPr>
+          <w:sz w:val="28"/>
+          <w:szCs w:val="28"/>
+        </w:rPr>
+        <w:t xml:space="preserve">       same</w:t>
+      </w:r>
+    </w:p>
+    <w:p>
+      <w:pPr>
+        <w:pStyle w:val="ListParagraph"/>
+        <w:numPr>
+          <w:ilvl w:val="0"/>
+          <w:numId w:val="1"/>
+        </w:numPr>
+        <w:rPr>
+          <w:sz w:val="28"/>
+          <w:szCs w:val="28"/>
+        </w:rPr>
+      </w:pPr>
+      <w:r>
+        <w:rPr>
+          <w:sz w:val="28"/>
+          <w:szCs w:val="28"/>
+        </w:rPr>
+        <w:t xml:space="preserve">GET </w:t>
+      </w:r>
+      <w:r>
+        <w:rPr>
+          <w:sz w:val="28"/>
+          <w:szCs w:val="28"/>
+        </w:rPr>
+        <w:t>interactions/</w:t>
+      </w:r>
+      <w:r>
+        <w:rPr>
+          <w:sz w:val="28"/>
+          <w:szCs w:val="28"/>
+        </w:rPr>
+        <w:t>mutes/</w:t>
+      </w:r>
+      <w:r>
+        <w:rPr>
+          <w:sz w:val="28"/>
+          <w:szCs w:val="28"/>
+        </w:rPr>
+        <w:t xml:space="preserve">             same</w:t>
+      </w:r>
+    </w:p>
+    <w:p>
+      <w:pPr>
+        <w:pStyle w:val="ListParagraph"/>
+        <w:numPr>
+          <w:ilvl w:val="0"/>
+          <w:numId w:val="1"/>
+        </w:numPr>
+        <w:rPr>
+          <w:sz w:val="28"/>
+          <w:szCs w:val="28"/>
+        </w:rPr>
+      </w:pPr>
+      <w:r>
+        <w:rPr>
+          <w:sz w:val="28"/>
+          <w:szCs w:val="28"/>
+        </w:rPr>
+        <w:t xml:space="preserve">POST </w:t>
+      </w:r>
+      <w:r>
+        <w:rPr>
+          <w:sz w:val="28"/>
+          <w:szCs w:val="28"/>
+        </w:rPr>
+        <w:t>interactions/</w:t>
+      </w:r>
+      <w:r>
+        <w:rPr>
+          <w:sz w:val="28"/>
+          <w:szCs w:val="28"/>
+        </w:rPr>
+        <w:t>mutes/</w:t>
+      </w:r>
+      <w:r>
+        <w:rPr>
+          <w:sz w:val="28"/>
+          <w:szCs w:val="28"/>
+        </w:rPr>
+        <w:t xml:space="preserve">           same</w:t>
+      </w:r>
+    </w:p>
+    <w:p>
+      <w:pPr>
+        <w:pStyle w:val="ListParagraph"/>
+        <w:numPr>
+          <w:ilvl w:val="0"/>
+          <w:numId w:val="1"/>
+        </w:numPr>
+        <w:rPr>
+          <w:sz w:val="28"/>
+          <w:szCs w:val="28"/>
+        </w:rPr>
+      </w:pPr>
+      <w:r>
+        <w:rPr>
+          <w:sz w:val="28"/>
+          <w:szCs w:val="28"/>
+        </w:rPr>
+        <w:t xml:space="preserve">DELETE </w:t>
+      </w:r>
+      <w:r>
+        <w:rPr>
+          <w:sz w:val="28"/>
+          <w:szCs w:val="28"/>
+        </w:rPr>
+        <w:t>interactions/</w:t>
+      </w:r>
+      <w:r>
+        <w:rPr>
+          <w:sz w:val="28"/>
+          <w:szCs w:val="28"/>
+        </w:rPr>
+        <w:t>mutes/</w:t>
+      </w:r>
+      <w:r>
+        <w:rPr>
+          <w:sz w:val="28"/>
+          <w:szCs w:val="28"/>
+        </w:rPr>
+        <w:t xml:space="preserve">        same</w:t>
+      </w:r>
+    </w:p>
+    <w:p>
+      <w:pPr>
+        <w:pStyle w:val="Heading1"/>
         <w:rPr>
           <w:b/>
           <w:bCs/>
           <w:sz w:val="56"/>
           <w:szCs w:val="56"/>
         </w:rPr>
-        <w:t>Interaction</w:t>
-      </w:r>
-    </w:p>
-    <w:p>
-      <w:pPr>
-        <w:pStyle w:val="ListParagraph"/>
-        <w:numPr>
-          <w:ilvl w:val="0"/>
-          <w:numId w:val="1"/>
-        </w:numPr>
-        <w:rPr>
-          <w:sz w:val="28"/>
-          <w:szCs w:val="28"/>
-        </w:rPr>
-      </w:pPr>
-      <w:r>
-        <w:rPr>
-          <w:sz w:val="28"/>
-          <w:szCs w:val="28"/>
-        </w:rPr>
-        <w:t xml:space="preserve">GET </w:t>
-      </w:r>
-      <w:r>
-        <w:rPr>
-          <w:sz w:val="28"/>
-          <w:szCs w:val="28"/>
-        </w:rPr>
-        <w:t>interactions</w:t>
-      </w:r>
-      <w:r>
-        <w:rPr>
-          <w:sz w:val="28"/>
-          <w:szCs w:val="28"/>
-        </w:rPr>
-        <w:t>/followers</w:t>
-      </w:r>
-      <w:r>
-        <w:rPr>
-          <w:sz w:val="28"/>
-          <w:szCs w:val="28"/>
-        </w:rPr>
-        <w:tab/>
-      </w:r>
-    </w:p>
-    <w:p>
-      <w:pPr>
-        <w:pStyle w:val="ListParagraph"/>
-        <w:numPr>
-          <w:ilvl w:val="0"/>
-          <w:numId w:val="1"/>
-        </w:numPr>
-        <w:rPr>
-          <w:sz w:val="28"/>
-          <w:szCs w:val="28"/>
-        </w:rPr>
-      </w:pPr>
-      <w:r>
-        <w:rPr>
-          <w:sz w:val="28"/>
-          <w:szCs w:val="28"/>
-        </w:rPr>
-        <w:t xml:space="preserve">GET </w:t>
-      </w:r>
-      <w:r>
-        <w:rPr>
-          <w:sz w:val="28"/>
-          <w:szCs w:val="28"/>
-        </w:rPr>
-        <w:t>interactions</w:t>
-      </w:r>
-      <w:r>
-        <w:rPr>
-          <w:sz w:val="28"/>
-          <w:szCs w:val="28"/>
-        </w:rPr>
-        <w:t xml:space="preserve"> </w:t>
-      </w:r>
-      <w:r>
-        <w:rPr>
-          <w:sz w:val="28"/>
-          <w:szCs w:val="28"/>
-        </w:rPr>
-        <w:t>/</w:t>
-      </w:r>
-      <w:r>
-        <w:rPr>
-          <w:sz w:val="28"/>
-          <w:szCs w:val="28"/>
-        </w:rPr>
-        <w:t>following</w:t>
-      </w:r>
-      <w:r>
-        <w:rPr>
-          <w:sz w:val="28"/>
-          <w:szCs w:val="28"/>
-        </w:rPr>
-        <w:tab/>
-      </w:r>
-    </w:p>
-    <w:p>
-      <w:pPr>
-        <w:pStyle w:val="ListParagraph"/>
-        <w:numPr>
-          <w:ilvl w:val="0"/>
-          <w:numId w:val="1"/>
-        </w:numPr>
-        <w:rPr>
-          <w:sz w:val="28"/>
-          <w:szCs w:val="28"/>
-        </w:rPr>
-      </w:pPr>
-      <w:r>
-        <w:rPr>
-          <w:sz w:val="28"/>
-          <w:szCs w:val="28"/>
-        </w:rPr>
-        <w:t xml:space="preserve">POST </w:t>
-      </w:r>
-      <w:r>
-        <w:rPr>
-          <w:sz w:val="28"/>
-          <w:szCs w:val="28"/>
-        </w:rPr>
-        <w:t>interactions</w:t>
-      </w:r>
-      <w:r>
-        <w:rPr>
-          <w:sz w:val="28"/>
-          <w:szCs w:val="28"/>
-        </w:rPr>
-        <w:t xml:space="preserve"> </w:t>
-      </w:r>
-      <w:r>
-        <w:rPr>
-          <w:sz w:val="28"/>
-          <w:szCs w:val="28"/>
-        </w:rPr>
-        <w:t>/friendship</w:t>
-      </w:r>
-    </w:p>
-    <w:p>
-      <w:pPr>
-        <w:pStyle w:val="ListParagraph"/>
-        <w:numPr>
-          <w:ilvl w:val="0"/>
-          <w:numId w:val="1"/>
-        </w:numPr>
-        <w:rPr>
-          <w:sz w:val="28"/>
-          <w:szCs w:val="28"/>
-        </w:rPr>
-      </w:pPr>
-      <w:r>
-        <w:rPr>
-          <w:sz w:val="28"/>
-          <w:szCs w:val="28"/>
-        </w:rPr>
-        <w:t xml:space="preserve">DELETE </w:t>
-      </w:r>
-      <w:r>
-        <w:rPr>
-          <w:sz w:val="28"/>
-          <w:szCs w:val="28"/>
-        </w:rPr>
-        <w:t>interactions</w:t>
-      </w:r>
-      <w:r>
-        <w:rPr>
-          <w:sz w:val="28"/>
-          <w:szCs w:val="28"/>
-        </w:rPr>
-        <w:t xml:space="preserve"> </w:t>
-      </w:r>
-      <w:r>
-        <w:rPr>
-          <w:sz w:val="28"/>
-          <w:szCs w:val="28"/>
-        </w:rPr>
-        <w:t>/friendship</w:t>
-      </w:r>
-    </w:p>
-    <w:p>
-      <w:pPr>
-        <w:pStyle w:val="ListParagraph"/>
-        <w:numPr>
-          <w:ilvl w:val="0"/>
-          <w:numId w:val="1"/>
-        </w:numPr>
-        <w:rPr>
-          <w:sz w:val="28"/>
-          <w:szCs w:val="28"/>
-        </w:rPr>
-      </w:pPr>
-      <w:r>
-        <w:rPr>
-          <w:sz w:val="28"/>
-          <w:szCs w:val="28"/>
-        </w:rPr>
-        <w:t xml:space="preserve">GET </w:t>
-      </w:r>
-      <w:r>
-        <w:rPr>
-          <w:sz w:val="28"/>
-          <w:szCs w:val="28"/>
-        </w:rPr>
-        <w:t>interactions</w:t>
-      </w:r>
-      <w:r>
-        <w:rPr>
-          <w:sz w:val="28"/>
-          <w:szCs w:val="28"/>
-        </w:rPr>
-        <w:t xml:space="preserve"> /</w:t>
-      </w:r>
-      <w:r>
-        <w:rPr>
-          <w:sz w:val="28"/>
-          <w:szCs w:val="28"/>
-        </w:rPr>
-        <w:t>blocks/</w:t>
-      </w:r>
-    </w:p>
-    <w:p>
-      <w:pPr>
-        <w:pStyle w:val="ListParagraph"/>
-        <w:numPr>
-          <w:ilvl w:val="0"/>
-          <w:numId w:val="1"/>
-        </w:numPr>
-        <w:rPr>
-          <w:sz w:val="28"/>
-          <w:szCs w:val="28"/>
-        </w:rPr>
-      </w:pPr>
-      <w:r>
-        <w:rPr>
-          <w:sz w:val="28"/>
-          <w:szCs w:val="28"/>
-        </w:rPr>
-        <w:t xml:space="preserve">POST </w:t>
-      </w:r>
-      <w:r>
-        <w:rPr>
-          <w:sz w:val="28"/>
-          <w:szCs w:val="28"/>
-        </w:rPr>
-        <w:t>interactions</w:t>
-      </w:r>
-      <w:r>
-        <w:rPr>
-          <w:sz w:val="28"/>
-          <w:szCs w:val="28"/>
-        </w:rPr>
-        <w:t>/</w:t>
-      </w:r>
-      <w:r>
-        <w:rPr>
-          <w:sz w:val="28"/>
-          <w:szCs w:val="28"/>
-        </w:rPr>
-        <w:t>blocks/</w:t>
-      </w:r>
-    </w:p>
-    <w:p>
-      <w:pPr>
-        <w:pStyle w:val="ListParagraph"/>
-        <w:numPr>
-          <w:ilvl w:val="0"/>
-          <w:numId w:val="1"/>
-        </w:numPr>
-        <w:rPr>
-          <w:sz w:val="28"/>
-          <w:szCs w:val="28"/>
-        </w:rPr>
-      </w:pPr>
-      <w:r>
-        <w:rPr>
-          <w:sz w:val="28"/>
-          <w:szCs w:val="28"/>
-        </w:rPr>
-        <w:t xml:space="preserve">DELETE </w:t>
-      </w:r>
-      <w:r>
-        <w:rPr>
-          <w:sz w:val="28"/>
-          <w:szCs w:val="28"/>
-        </w:rPr>
-        <w:t>interactions/</w:t>
-      </w:r>
-      <w:r>
-        <w:rPr>
-          <w:sz w:val="28"/>
-          <w:szCs w:val="28"/>
-        </w:rPr>
-        <w:t>blocks/</w:t>
-      </w:r>
-    </w:p>
-    <w:p>
-      <w:pPr>
-        <w:pStyle w:val="ListParagraph"/>
-        <w:numPr>
-          <w:ilvl w:val="0"/>
-          <w:numId w:val="1"/>
-        </w:numPr>
-        <w:rPr>
-          <w:sz w:val="28"/>
-          <w:szCs w:val="28"/>
-        </w:rPr>
-      </w:pPr>
-      <w:r>
-        <w:rPr>
-          <w:sz w:val="28"/>
-          <w:szCs w:val="28"/>
-        </w:rPr>
-        <w:t xml:space="preserve">GET </w:t>
-      </w:r>
-      <w:r>
-        <w:rPr>
-          <w:sz w:val="28"/>
-          <w:szCs w:val="28"/>
-        </w:rPr>
-        <w:t>interactions/</w:t>
-      </w:r>
-      <w:r>
-        <w:rPr>
-          <w:sz w:val="28"/>
-          <w:szCs w:val="28"/>
-        </w:rPr>
-        <w:t>mutes/</w:t>
-      </w:r>
-    </w:p>
-    <w:p>
-      <w:pPr>
-        <w:pStyle w:val="ListParagraph"/>
-        <w:numPr>
-          <w:ilvl w:val="0"/>
-          <w:numId w:val="1"/>
-        </w:numPr>
-        <w:rPr>
-          <w:sz w:val="28"/>
-          <w:szCs w:val="28"/>
-        </w:rPr>
-      </w:pPr>
-      <w:r>
-        <w:rPr>
-          <w:sz w:val="28"/>
-          <w:szCs w:val="28"/>
-        </w:rPr>
-        <w:t xml:space="preserve">POST </w:t>
-      </w:r>
-      <w:r>
-        <w:rPr>
-          <w:sz w:val="28"/>
-          <w:szCs w:val="28"/>
-        </w:rPr>
-        <w:t>interactions/</w:t>
-      </w:r>
-      <w:r>
-        <w:rPr>
-          <w:sz w:val="28"/>
-          <w:szCs w:val="28"/>
-        </w:rPr>
-        <w:t>mutes/</w:t>
-      </w:r>
-    </w:p>
-    <w:p>
-      <w:pPr>
-        <w:pStyle w:val="ListParagraph"/>
-        <w:numPr>
-          <w:ilvl w:val="0"/>
-          <w:numId w:val="1"/>
-        </w:numPr>
-        <w:rPr>
-          <w:sz w:val="28"/>
-          <w:szCs w:val="28"/>
-        </w:rPr>
-      </w:pPr>
-      <w:r>
-        <w:rPr>
-          <w:sz w:val="28"/>
-          <w:szCs w:val="28"/>
-        </w:rPr>
-        <w:t xml:space="preserve">DELETE </w:t>
-      </w:r>
-      <w:r>
-        <w:rPr>
-          <w:sz w:val="28"/>
-          <w:szCs w:val="28"/>
-        </w:rPr>
-        <w:t>interactions/</w:t>
-      </w:r>
-      <w:r>
-        <w:rPr>
-          <w:sz w:val="28"/>
-          <w:szCs w:val="28"/>
-        </w:rPr>
-        <w:t>mutes/</w:t>
-      </w:r>
-    </w:p>
-    <w:p>
-      <w:pPr>
-        <w:pStyle w:val="Heading1"/>
+      </w:pPr>
+      <w:r>
+        <w:rPr>
+          <w:color w:val="00B0F0"/>
+        </w:rPr>
+        <w:br/>
+      </w:r>
+      <w:r>
         <w:rPr>
           <w:b/>
           <w:bCs/>
           <w:sz w:val="56"/>
           <w:szCs w:val="56"/>
         </w:rPr>
-      </w:pPr>
-      <w:r>
-        <w:rPr>
-          <w:color w:val="00B0F0"/>
-        </w:rPr>
-        <w:br/>
-      </w:r>
-      <w:proofErr w:type="spellStart"/>
+        <w:t>Kweeks</w:t>
+      </w:r>
       <w:r>
         <w:rPr>
           <w:b/>
@@ -1219,510 +1208,302 @@
           <w:sz w:val="56"/>
           <w:szCs w:val="56"/>
         </w:rPr>
-        <w:t>Kweeks</w:t>
-      </w:r>
-      <w:proofErr w:type="spellEnd"/>
-      <w:r>
+        <w:t xml:space="preserve"> Manipulation and Media</w:t>
+      </w:r>
+    </w:p>
+    <w:p>
+      <w:pPr>
+        <w:pStyle w:val="ListParagraph"/>
+        <w:numPr>
+          <w:ilvl w:val="0"/>
+          <w:numId w:val="1"/>
+        </w:numPr>
+        <w:rPr>
+          <w:sz w:val="28"/>
+          <w:szCs w:val="28"/>
+        </w:rPr>
+      </w:pPr>
+      <w:r>
+        <w:rPr>
+          <w:sz w:val="28"/>
+          <w:szCs w:val="28"/>
+        </w:rPr>
+        <w:t xml:space="preserve">POST media/ </w:t>
+      </w:r>
+    </w:p>
+    <w:p>
+      <w:pPr>
+        <w:pStyle w:val="ListParagraph"/>
+        <w:numPr>
+          <w:ilvl w:val="0"/>
+          <w:numId w:val="1"/>
+        </w:numPr>
+        <w:rPr>
+          <w:sz w:val="28"/>
+          <w:szCs w:val="28"/>
+        </w:rPr>
+      </w:pPr>
+      <w:r>
+        <w:rPr>
+          <w:sz w:val="28"/>
+          <w:szCs w:val="28"/>
+        </w:rPr>
+        <w:t>POST kweeks/</w:t>
+      </w:r>
+    </w:p>
+    <w:p>
+      <w:pPr>
+        <w:pStyle w:val="ListParagraph"/>
+        <w:numPr>
+          <w:ilvl w:val="0"/>
+          <w:numId w:val="1"/>
+        </w:numPr>
+        <w:rPr>
+          <w:sz w:val="28"/>
+          <w:szCs w:val="28"/>
+        </w:rPr>
+      </w:pPr>
+      <w:r>
+        <w:rPr>
+          <w:sz w:val="28"/>
+          <w:szCs w:val="28"/>
+        </w:rPr>
+        <w:t>DELETE kweeks/</w:t>
+      </w:r>
+    </w:p>
+    <w:p>
+      <w:pPr>
+        <w:pStyle w:val="ListParagraph"/>
+        <w:numPr>
+          <w:ilvl w:val="0"/>
+          <w:numId w:val="1"/>
+        </w:numPr>
+        <w:rPr>
+          <w:sz w:val="28"/>
+          <w:szCs w:val="28"/>
+        </w:rPr>
+      </w:pPr>
+      <w:r>
+        <w:rPr>
+          <w:sz w:val="28"/>
+          <w:szCs w:val="28"/>
+        </w:rPr>
+        <w:t>GET kweeks/show/</w:t>
+      </w:r>
+      <w:r>
+        <w:rPr>
+          <w:sz w:val="28"/>
+          <w:szCs w:val="28"/>
+        </w:rPr>
+        <w:tab/>
+        <w:t>(with replies)</w:t>
+      </w:r>
+    </w:p>
+    <w:p>
+      <w:pPr>
+        <w:pStyle w:val="ListParagraph"/>
+        <w:numPr>
+          <w:ilvl w:val="0"/>
+          <w:numId w:val="1"/>
+        </w:numPr>
+        <w:rPr>
+          <w:sz w:val="28"/>
+          <w:szCs w:val="28"/>
+        </w:rPr>
+      </w:pPr>
+      <w:r>
+        <w:rPr>
+          <w:sz w:val="28"/>
+          <w:szCs w:val="28"/>
+        </w:rPr>
+        <w:t>GET kweeks/replies/</w:t>
+      </w:r>
+      <w:r>
+        <w:rPr>
+          <w:sz w:val="28"/>
+          <w:szCs w:val="28"/>
+        </w:rPr>
+        <w:tab/>
+      </w:r>
+    </w:p>
+    <w:p>
+      <w:pPr>
+        <w:pStyle w:val="ListParagraph"/>
+        <w:numPr>
+          <w:ilvl w:val="0"/>
+          <w:numId w:val="1"/>
+        </w:numPr>
+        <w:rPr>
+          <w:sz w:val="28"/>
+          <w:szCs w:val="28"/>
+        </w:rPr>
+      </w:pPr>
+      <w:r>
+        <w:rPr>
+          <w:sz w:val="28"/>
+          <w:szCs w:val="28"/>
+        </w:rPr>
+        <w:t>POST kweeks/rekweek/</w:t>
+      </w:r>
+    </w:p>
+    <w:p>
+      <w:pPr>
+        <w:pStyle w:val="ListParagraph"/>
+        <w:numPr>
+          <w:ilvl w:val="0"/>
+          <w:numId w:val="1"/>
+        </w:numPr>
+        <w:rPr>
+          <w:sz w:val="28"/>
+          <w:szCs w:val="28"/>
+        </w:rPr>
+      </w:pPr>
+      <w:r>
+        <w:rPr>
+          <w:sz w:val="28"/>
+          <w:szCs w:val="28"/>
+        </w:rPr>
+        <w:t>DELETE kweeks/rekweek/</w:t>
+      </w:r>
+    </w:p>
+    <w:p>
+      <w:pPr>
+        <w:pStyle w:val="ListParagraph"/>
+        <w:numPr>
+          <w:ilvl w:val="0"/>
+          <w:numId w:val="1"/>
+        </w:numPr>
+        <w:rPr>
+          <w:sz w:val="28"/>
+          <w:szCs w:val="28"/>
+        </w:rPr>
+      </w:pPr>
+      <w:r>
+        <w:rPr>
+          <w:sz w:val="28"/>
+          <w:szCs w:val="28"/>
+        </w:rPr>
+        <w:t>GET kweeks/rekweekers/</w:t>
+      </w:r>
+    </w:p>
+    <w:p>
+      <w:pPr>
+        <w:pStyle w:val="ListParagraph"/>
+        <w:numPr>
+          <w:ilvl w:val="0"/>
+          <w:numId w:val="1"/>
+        </w:numPr>
+        <w:rPr>
+          <w:sz w:val="28"/>
+          <w:szCs w:val="28"/>
+        </w:rPr>
+      </w:pPr>
+      <w:r>
+        <w:rPr>
+          <w:sz w:val="28"/>
+          <w:szCs w:val="28"/>
+        </w:rPr>
+        <w:t>GET kweeks/likers</w:t>
+      </w:r>
+      <w:r>
+        <w:rPr>
+          <w:sz w:val="28"/>
+          <w:szCs w:val="28"/>
+        </w:rPr>
+        <w:tab/>
+      </w:r>
+      <w:r>
+        <w:rPr>
+          <w:sz w:val="28"/>
+          <w:szCs w:val="28"/>
+        </w:rPr>
+        <w:tab/>
+      </w:r>
+    </w:p>
+    <w:p>
+      <w:pPr>
+        <w:pStyle w:val="ListParagraph"/>
+        <w:numPr>
+          <w:ilvl w:val="0"/>
+          <w:numId w:val="1"/>
+        </w:numPr>
+        <w:rPr>
+          <w:sz w:val="28"/>
+          <w:szCs w:val="28"/>
+        </w:rPr>
+      </w:pPr>
+      <w:r>
+        <w:rPr>
+          <w:sz w:val="28"/>
+          <w:szCs w:val="28"/>
+        </w:rPr>
+        <w:t>POST kweeks/like/</w:t>
+      </w:r>
+    </w:p>
+    <w:p>
+      <w:pPr>
+        <w:pStyle w:val="ListParagraph"/>
+        <w:numPr>
+          <w:ilvl w:val="0"/>
+          <w:numId w:val="1"/>
+        </w:numPr>
+        <w:rPr>
+          <w:sz w:val="28"/>
+          <w:szCs w:val="28"/>
+        </w:rPr>
+      </w:pPr>
+      <w:r>
+        <w:rPr>
+          <w:sz w:val="28"/>
+          <w:szCs w:val="28"/>
+        </w:rPr>
+        <w:t>DELETE kweeks/like/</w:t>
+      </w:r>
+    </w:p>
+    <w:p>
+      <w:pPr>
+        <w:rPr>
+          <w:sz w:val="28"/>
+          <w:szCs w:val="28"/>
+        </w:rPr>
+      </w:pPr>
+    </w:p>
+    <w:p>
+      <w:pPr>
+        <w:rPr>
+          <w:sz w:val="28"/>
+          <w:szCs w:val="28"/>
+        </w:rPr>
+      </w:pPr>
+    </w:p>
+    <w:p>
+      <w:pPr>
+        <w:rPr>
+          <w:sz w:val="28"/>
+          <w:szCs w:val="28"/>
+        </w:rPr>
+      </w:pPr>
+    </w:p>
+    <w:p>
+      <w:pPr>
+        <w:pStyle w:val="Heading1"/>
         <w:rPr>
           <w:b/>
           <w:bCs/>
           <w:sz w:val="56"/>
           <w:szCs w:val="56"/>
         </w:rPr>
-        <w:t xml:space="preserve"> Manipulation and Media</w:t>
-      </w:r>
-    </w:p>
-    <w:p>
-      <w:pPr>
-        <w:pStyle w:val="ListParagraph"/>
-        <w:numPr>
-          <w:ilvl w:val="0"/>
-          <w:numId w:val="1"/>
-        </w:numPr>
-        <w:rPr>
-          <w:sz w:val="28"/>
-          <w:szCs w:val="28"/>
-        </w:rPr>
-      </w:pPr>
-      <w:r>
-        <w:rPr>
-          <w:sz w:val="28"/>
-          <w:szCs w:val="28"/>
-        </w:rPr>
-        <w:t xml:space="preserve">POST media/ </w:t>
-      </w:r>
-    </w:p>
-    <w:p>
-      <w:pPr>
-        <w:pStyle w:val="ListParagraph"/>
-        <w:numPr>
-          <w:ilvl w:val="0"/>
-          <w:numId w:val="1"/>
-        </w:numPr>
-        <w:rPr>
-          <w:sz w:val="28"/>
-          <w:szCs w:val="28"/>
-        </w:rPr>
-      </w:pPr>
-      <w:r>
-        <w:rPr>
-          <w:sz w:val="28"/>
-          <w:szCs w:val="28"/>
-        </w:rPr>
-        <w:t xml:space="preserve">POST </w:t>
-      </w:r>
-      <w:proofErr w:type="spellStart"/>
-      <w:r>
-        <w:rPr>
-          <w:sz w:val="28"/>
-          <w:szCs w:val="28"/>
-        </w:rPr>
-        <w:t>kweeks</w:t>
-      </w:r>
-      <w:proofErr w:type="spellEnd"/>
-      <w:r>
-        <w:rPr>
-          <w:sz w:val="28"/>
-          <w:szCs w:val="28"/>
-        </w:rPr>
-        <w:t>/</w:t>
-      </w:r>
-    </w:p>
-    <w:p>
-      <w:pPr>
-        <w:pStyle w:val="ListParagraph"/>
-        <w:numPr>
-          <w:ilvl w:val="0"/>
-          <w:numId w:val="1"/>
-        </w:numPr>
-        <w:rPr>
-          <w:sz w:val="28"/>
-          <w:szCs w:val="28"/>
-        </w:rPr>
-      </w:pPr>
-      <w:r>
-        <w:rPr>
-          <w:sz w:val="28"/>
-          <w:szCs w:val="28"/>
-        </w:rPr>
-        <w:t xml:space="preserve">DELETE </w:t>
-      </w:r>
-      <w:proofErr w:type="spellStart"/>
-      <w:r>
-        <w:rPr>
-          <w:sz w:val="28"/>
-          <w:szCs w:val="28"/>
-        </w:rPr>
-        <w:t>kweeks</w:t>
-      </w:r>
-      <w:proofErr w:type="spellEnd"/>
-      <w:r>
-        <w:rPr>
-          <w:sz w:val="28"/>
-          <w:szCs w:val="28"/>
-        </w:rPr>
-        <w:t>/</w:t>
-      </w:r>
-    </w:p>
-    <w:p>
-      <w:pPr>
-        <w:pStyle w:val="ListParagraph"/>
-        <w:numPr>
-          <w:ilvl w:val="0"/>
-          <w:numId w:val="1"/>
-        </w:numPr>
-        <w:rPr>
-          <w:sz w:val="28"/>
-          <w:szCs w:val="28"/>
-        </w:rPr>
-      </w:pPr>
-      <w:r>
-        <w:rPr>
-          <w:sz w:val="28"/>
-          <w:szCs w:val="28"/>
-        </w:rPr>
-        <w:t xml:space="preserve">GET </w:t>
-      </w:r>
-      <w:proofErr w:type="spellStart"/>
-      <w:r>
-        <w:rPr>
-          <w:sz w:val="28"/>
-          <w:szCs w:val="28"/>
-        </w:rPr>
-        <w:t>kweeks</w:t>
-      </w:r>
-      <w:proofErr w:type="spellEnd"/>
-      <w:r>
-        <w:rPr>
-          <w:sz w:val="28"/>
-          <w:szCs w:val="28"/>
-        </w:rPr>
-        <w:t>/show/</w:t>
-      </w:r>
-      <w:r>
-        <w:rPr>
-          <w:sz w:val="28"/>
-          <w:szCs w:val="28"/>
-        </w:rPr>
-        <w:tab/>
-        <w:t>(with replies)</w:t>
-      </w:r>
-    </w:p>
-    <w:p>
-      <w:pPr>
-        <w:pStyle w:val="ListParagraph"/>
-        <w:numPr>
-          <w:ilvl w:val="0"/>
-          <w:numId w:val="1"/>
-        </w:numPr>
-        <w:rPr>
-          <w:sz w:val="28"/>
-          <w:szCs w:val="28"/>
-        </w:rPr>
-      </w:pPr>
-      <w:r>
-        <w:rPr>
-          <w:sz w:val="28"/>
-          <w:szCs w:val="28"/>
-        </w:rPr>
-        <w:t xml:space="preserve">GET </w:t>
-      </w:r>
-      <w:proofErr w:type="spellStart"/>
-      <w:r>
-        <w:rPr>
-          <w:sz w:val="28"/>
-          <w:szCs w:val="28"/>
-        </w:rPr>
-        <w:t>kweeks</w:t>
-      </w:r>
-      <w:proofErr w:type="spellEnd"/>
-      <w:r>
-        <w:rPr>
-          <w:sz w:val="28"/>
-          <w:szCs w:val="28"/>
-        </w:rPr>
-        <w:t>/replies/</w:t>
-      </w:r>
-      <w:r>
-        <w:rPr>
-          <w:sz w:val="28"/>
-          <w:szCs w:val="28"/>
-        </w:rPr>
-        <w:tab/>
-      </w:r>
-    </w:p>
-    <w:p>
-      <w:pPr>
-        <w:pStyle w:val="ListParagraph"/>
-        <w:numPr>
-          <w:ilvl w:val="0"/>
-          <w:numId w:val="1"/>
-        </w:numPr>
-        <w:rPr>
-          <w:sz w:val="28"/>
-          <w:szCs w:val="28"/>
-        </w:rPr>
-      </w:pPr>
-      <w:r>
-        <w:rPr>
-          <w:sz w:val="28"/>
-          <w:szCs w:val="28"/>
-        </w:rPr>
-        <w:t xml:space="preserve">POST </w:t>
-      </w:r>
-      <w:proofErr w:type="spellStart"/>
-      <w:r>
-        <w:rPr>
-          <w:sz w:val="28"/>
-          <w:szCs w:val="28"/>
-        </w:rPr>
-        <w:t>kweeks</w:t>
-      </w:r>
-      <w:proofErr w:type="spellEnd"/>
-      <w:r>
-        <w:rPr>
-          <w:sz w:val="28"/>
-          <w:szCs w:val="28"/>
-        </w:rPr>
-        <w:t>/</w:t>
-      </w:r>
-      <w:proofErr w:type="spellStart"/>
-      <w:r>
-        <w:rPr>
-          <w:sz w:val="28"/>
-          <w:szCs w:val="28"/>
-        </w:rPr>
-        <w:t>rekweek</w:t>
-      </w:r>
-      <w:proofErr w:type="spellEnd"/>
-      <w:r>
-        <w:rPr>
-          <w:sz w:val="28"/>
-          <w:szCs w:val="28"/>
-        </w:rPr>
-        <w:t>/</w:t>
-      </w:r>
-    </w:p>
-    <w:p>
-      <w:pPr>
-        <w:pStyle w:val="ListParagraph"/>
-        <w:numPr>
-          <w:ilvl w:val="0"/>
-          <w:numId w:val="1"/>
-        </w:numPr>
-        <w:rPr>
-          <w:sz w:val="28"/>
-          <w:szCs w:val="28"/>
-        </w:rPr>
-      </w:pPr>
-      <w:r>
-        <w:rPr>
-          <w:sz w:val="28"/>
-          <w:szCs w:val="28"/>
-        </w:rPr>
-        <w:t xml:space="preserve">DELETE </w:t>
-      </w:r>
-      <w:proofErr w:type="spellStart"/>
-      <w:r>
-        <w:rPr>
-          <w:sz w:val="28"/>
-          <w:szCs w:val="28"/>
-        </w:rPr>
-        <w:t>kweeks</w:t>
-      </w:r>
-      <w:proofErr w:type="spellEnd"/>
-      <w:r>
-        <w:rPr>
-          <w:sz w:val="28"/>
-          <w:szCs w:val="28"/>
-        </w:rPr>
-        <w:t>/</w:t>
-      </w:r>
-      <w:proofErr w:type="spellStart"/>
-      <w:r>
-        <w:rPr>
-          <w:sz w:val="28"/>
-          <w:szCs w:val="28"/>
-        </w:rPr>
-        <w:t>rekweek</w:t>
-      </w:r>
-      <w:proofErr w:type="spellEnd"/>
-      <w:r>
-        <w:rPr>
-          <w:sz w:val="28"/>
-          <w:szCs w:val="28"/>
-        </w:rPr>
-        <w:t>/</w:t>
-      </w:r>
-    </w:p>
-    <w:p>
-      <w:pPr>
-        <w:pStyle w:val="ListParagraph"/>
-        <w:numPr>
-          <w:ilvl w:val="0"/>
-          <w:numId w:val="1"/>
-        </w:numPr>
-        <w:rPr>
-          <w:sz w:val="28"/>
-          <w:szCs w:val="28"/>
-        </w:rPr>
-      </w:pPr>
-      <w:r>
-        <w:rPr>
-          <w:sz w:val="28"/>
-          <w:szCs w:val="28"/>
-        </w:rPr>
-        <w:t xml:space="preserve">GET </w:t>
-      </w:r>
-      <w:proofErr w:type="spellStart"/>
-      <w:r>
-        <w:rPr>
-          <w:sz w:val="28"/>
-          <w:szCs w:val="28"/>
-        </w:rPr>
-        <w:t>kweeks</w:t>
-      </w:r>
-      <w:proofErr w:type="spellEnd"/>
-      <w:r>
-        <w:rPr>
-          <w:sz w:val="28"/>
-          <w:szCs w:val="28"/>
-        </w:rPr>
-        <w:t>/</w:t>
-      </w:r>
-      <w:proofErr w:type="spellStart"/>
-      <w:r>
-        <w:rPr>
-          <w:sz w:val="28"/>
-          <w:szCs w:val="28"/>
-        </w:rPr>
-        <w:t>rekweekers</w:t>
-      </w:r>
-      <w:proofErr w:type="spellEnd"/>
-      <w:r>
-        <w:rPr>
-          <w:sz w:val="28"/>
-          <w:szCs w:val="28"/>
-        </w:rPr>
-        <w:t>/</w:t>
-      </w:r>
-    </w:p>
-    <w:p>
-      <w:pPr>
-        <w:pStyle w:val="ListParagraph"/>
-        <w:numPr>
-          <w:ilvl w:val="0"/>
-          <w:numId w:val="1"/>
-        </w:numPr>
-        <w:rPr>
-          <w:sz w:val="28"/>
-          <w:szCs w:val="28"/>
-        </w:rPr>
-      </w:pPr>
-      <w:r>
-        <w:rPr>
-          <w:sz w:val="28"/>
-          <w:szCs w:val="28"/>
-        </w:rPr>
-        <w:t xml:space="preserve">GET </w:t>
-      </w:r>
-      <w:proofErr w:type="spellStart"/>
-      <w:r>
-        <w:rPr>
-          <w:sz w:val="28"/>
-          <w:szCs w:val="28"/>
-        </w:rPr>
-        <w:t>kweeks</w:t>
-      </w:r>
-      <w:proofErr w:type="spellEnd"/>
-      <w:r>
-        <w:rPr>
-          <w:sz w:val="28"/>
-          <w:szCs w:val="28"/>
-        </w:rPr>
-        <w:t>/likers</w:t>
-      </w:r>
-      <w:r>
-        <w:rPr>
-          <w:sz w:val="28"/>
-          <w:szCs w:val="28"/>
-        </w:rPr>
-        <w:tab/>
-      </w:r>
-      <w:r>
-        <w:rPr>
-          <w:sz w:val="28"/>
-          <w:szCs w:val="28"/>
-        </w:rPr>
-        <w:tab/>
-      </w:r>
-    </w:p>
-    <w:p>
-      <w:pPr>
-        <w:pStyle w:val="ListParagraph"/>
-        <w:numPr>
-          <w:ilvl w:val="0"/>
-          <w:numId w:val="1"/>
-        </w:numPr>
-        <w:rPr>
-          <w:sz w:val="28"/>
-          <w:szCs w:val="28"/>
-        </w:rPr>
-      </w:pPr>
-      <w:r>
-        <w:rPr>
-          <w:sz w:val="28"/>
-          <w:szCs w:val="28"/>
-        </w:rPr>
-        <w:t xml:space="preserve">POST </w:t>
-      </w:r>
-      <w:proofErr w:type="spellStart"/>
-      <w:r>
-        <w:rPr>
-          <w:sz w:val="28"/>
-          <w:szCs w:val="28"/>
-        </w:rPr>
-        <w:t>kweeks</w:t>
-      </w:r>
-      <w:proofErr w:type="spellEnd"/>
-      <w:r>
-        <w:rPr>
-          <w:sz w:val="28"/>
-          <w:szCs w:val="28"/>
-        </w:rPr>
-        <w:t>/like/</w:t>
-      </w:r>
-    </w:p>
-    <w:p>
-      <w:pPr>
-        <w:pStyle w:val="ListParagraph"/>
-        <w:numPr>
-          <w:ilvl w:val="0"/>
-          <w:numId w:val="1"/>
-        </w:numPr>
-        <w:rPr>
-          <w:sz w:val="28"/>
-          <w:szCs w:val="28"/>
-        </w:rPr>
-      </w:pPr>
-      <w:r>
-        <w:rPr>
-          <w:sz w:val="28"/>
-          <w:szCs w:val="28"/>
-        </w:rPr>
-        <w:t xml:space="preserve">DELETE </w:t>
-      </w:r>
-      <w:proofErr w:type="spellStart"/>
-      <w:r>
-        <w:rPr>
-          <w:sz w:val="28"/>
-          <w:szCs w:val="28"/>
-        </w:rPr>
-        <w:t>kweeks</w:t>
-      </w:r>
-      <w:proofErr w:type="spellEnd"/>
-      <w:r>
-        <w:rPr>
-          <w:sz w:val="28"/>
-          <w:szCs w:val="28"/>
-        </w:rPr>
-        <w:t>/like/</w:t>
-      </w:r>
-    </w:p>
-    <w:p>
-      <w:pPr>
-        <w:rPr>
-          <w:sz w:val="28"/>
-          <w:szCs w:val="28"/>
-        </w:rPr>
-      </w:pPr>
-    </w:p>
-    <w:p>
-      <w:pPr>
-        <w:rPr>
-          <w:sz w:val="28"/>
-          <w:szCs w:val="28"/>
-        </w:rPr>
-      </w:pPr>
-    </w:p>
-    <w:p>
-      <w:pPr>
-        <w:rPr>
-          <w:sz w:val="28"/>
-          <w:szCs w:val="28"/>
-        </w:rPr>
-      </w:pPr>
-    </w:p>
-    <w:p>
-      <w:pPr>
-        <w:pStyle w:val="Heading1"/>
+      </w:pPr>
+      <w:r>
         <w:rPr>
           <w:b/>
           <w:bCs/>
           <w:sz w:val="56"/>
           <w:szCs w:val="56"/>
         </w:rPr>
-      </w:pPr>
+        <w:lastRenderedPageBreak/>
+        <w:t>Direct Messages</w:t>
+      </w:r>
       <w:r>
         <w:rPr>
           <w:b/>
@@ -1730,182 +1511,129 @@
           <w:sz w:val="56"/>
           <w:szCs w:val="56"/>
         </w:rPr>
-        <w:lastRenderedPageBreak/>
-        <w:t>Direct Messages</w:t>
-      </w:r>
-      <w:r>
+        <w:t xml:space="preserve"> and Notifications</w:t>
+      </w:r>
+    </w:p>
+    <w:p>
+      <w:pPr>
+        <w:pStyle w:val="ListParagraph"/>
+        <w:numPr>
+          <w:ilvl w:val="0"/>
+          <w:numId w:val="1"/>
+        </w:numPr>
+        <w:rPr>
+          <w:sz w:val="28"/>
+          <w:szCs w:val="28"/>
+        </w:rPr>
+      </w:pPr>
+      <w:r>
+        <w:rPr>
+          <w:sz w:val="28"/>
+          <w:szCs w:val="28"/>
+        </w:rPr>
+        <w:t>POST direct_messages/</w:t>
+      </w:r>
+    </w:p>
+    <w:p>
+      <w:pPr>
+        <w:pStyle w:val="ListParagraph"/>
+        <w:numPr>
+          <w:ilvl w:val="0"/>
+          <w:numId w:val="1"/>
+        </w:numPr>
+        <w:rPr>
+          <w:sz w:val="28"/>
+          <w:szCs w:val="28"/>
+        </w:rPr>
+      </w:pPr>
+      <w:r>
+        <w:rPr>
+          <w:sz w:val="28"/>
+          <w:szCs w:val="28"/>
+        </w:rPr>
+        <w:t xml:space="preserve">GET </w:t>
+      </w:r>
+      <w:r>
+        <w:rPr>
+          <w:sz w:val="28"/>
+          <w:szCs w:val="28"/>
+        </w:rPr>
+        <w:t>direct_messages/</w:t>
+      </w:r>
+      <w:r>
+        <w:rPr>
+          <w:sz w:val="28"/>
+          <w:szCs w:val="28"/>
+        </w:rPr>
+        <w:t>conversations/</w:t>
+      </w:r>
+    </w:p>
+    <w:p>
+      <w:pPr>
+        <w:pStyle w:val="ListParagraph"/>
+        <w:numPr>
+          <w:ilvl w:val="0"/>
+          <w:numId w:val="1"/>
+        </w:numPr>
+        <w:rPr>
+          <w:sz w:val="28"/>
+          <w:szCs w:val="28"/>
+        </w:rPr>
+      </w:pPr>
+      <w:r>
+        <w:rPr>
+          <w:sz w:val="28"/>
+          <w:szCs w:val="28"/>
+        </w:rPr>
+        <w:t>GET direct_messages/</w:t>
+      </w:r>
+    </w:p>
+    <w:p>
+      <w:pPr>
+        <w:pStyle w:val="ListParagraph"/>
+        <w:numPr>
+          <w:ilvl w:val="0"/>
+          <w:numId w:val="1"/>
+        </w:numPr>
+        <w:rPr>
+          <w:sz w:val="28"/>
+          <w:szCs w:val="28"/>
+        </w:rPr>
+      </w:pPr>
+      <w:r>
+        <w:rPr>
+          <w:sz w:val="28"/>
+          <w:szCs w:val="28"/>
+        </w:rPr>
+        <w:t>GET notifications/</w:t>
+      </w:r>
+    </w:p>
+    <w:p>
+      <w:pPr>
+        <w:pStyle w:val="ListParagraph"/>
+        <w:rPr>
+          <w:sz w:val="28"/>
+          <w:szCs w:val="28"/>
+        </w:rPr>
+      </w:pPr>
+    </w:p>
+    <w:p>
+      <w:pPr>
+        <w:pStyle w:val="Heading1"/>
         <w:rPr>
           <w:b/>
           <w:bCs/>
           <w:sz w:val="56"/>
           <w:szCs w:val="56"/>
         </w:rPr>
-        <w:t xml:space="preserve"> and Notifications</w:t>
-      </w:r>
-    </w:p>
-    <w:p>
-      <w:pPr>
-        <w:pStyle w:val="ListParagraph"/>
-        <w:numPr>
-          <w:ilvl w:val="0"/>
-          <w:numId w:val="1"/>
-        </w:numPr>
-        <w:rPr>
-          <w:sz w:val="28"/>
-          <w:szCs w:val="28"/>
-        </w:rPr>
-      </w:pPr>
-      <w:r>
-        <w:rPr>
-          <w:sz w:val="28"/>
-          <w:szCs w:val="28"/>
-        </w:rPr>
-        <w:t xml:space="preserve">POST </w:t>
-      </w:r>
-      <w:proofErr w:type="spellStart"/>
-      <w:r>
-        <w:rPr>
-          <w:sz w:val="28"/>
-          <w:szCs w:val="28"/>
-        </w:rPr>
-        <w:t>direct_messages</w:t>
-      </w:r>
-      <w:proofErr w:type="spellEnd"/>
-      <w:r>
-        <w:rPr>
-          <w:sz w:val="28"/>
-          <w:szCs w:val="28"/>
-        </w:rPr>
-        <w:t>/</w:t>
-      </w:r>
-    </w:p>
-    <w:p>
-      <w:pPr>
-        <w:pStyle w:val="ListParagraph"/>
-        <w:numPr>
-          <w:ilvl w:val="0"/>
-          <w:numId w:val="1"/>
-        </w:numPr>
-        <w:rPr>
-          <w:sz w:val="28"/>
-          <w:szCs w:val="28"/>
-        </w:rPr>
-      </w:pPr>
-      <w:r>
-        <w:rPr>
-          <w:sz w:val="28"/>
-          <w:szCs w:val="28"/>
-        </w:rPr>
-        <w:t xml:space="preserve">GET </w:t>
-      </w:r>
-      <w:proofErr w:type="spellStart"/>
-      <w:r>
-        <w:rPr>
-          <w:sz w:val="28"/>
-          <w:szCs w:val="28"/>
-        </w:rPr>
-        <w:t>direct_messages</w:t>
-      </w:r>
-      <w:proofErr w:type="spellEnd"/>
-      <w:r>
-        <w:rPr>
-          <w:sz w:val="28"/>
-          <w:szCs w:val="28"/>
-        </w:rPr>
-        <w:t>/</w:t>
-      </w:r>
-      <w:r>
-        <w:rPr>
-          <w:sz w:val="28"/>
-          <w:szCs w:val="28"/>
-        </w:rPr>
-        <w:t>conversations/</w:t>
-      </w:r>
-    </w:p>
-    <w:p>
-      <w:pPr>
-        <w:pStyle w:val="ListParagraph"/>
-        <w:numPr>
-          <w:ilvl w:val="0"/>
-          <w:numId w:val="1"/>
-        </w:numPr>
-        <w:rPr>
-          <w:sz w:val="28"/>
-          <w:szCs w:val="28"/>
-        </w:rPr>
-      </w:pPr>
-      <w:r>
-        <w:rPr>
-          <w:sz w:val="28"/>
-          <w:szCs w:val="28"/>
-        </w:rPr>
-        <w:t xml:space="preserve">GET </w:t>
-      </w:r>
-      <w:proofErr w:type="spellStart"/>
-      <w:r>
-        <w:rPr>
-          <w:sz w:val="28"/>
-          <w:szCs w:val="28"/>
-        </w:rPr>
-        <w:t>direct_messages</w:t>
-      </w:r>
-      <w:proofErr w:type="spellEnd"/>
-      <w:r>
-        <w:rPr>
-          <w:sz w:val="28"/>
-          <w:szCs w:val="28"/>
-        </w:rPr>
-        <w:t>/</w:t>
-      </w:r>
-      <w:bookmarkStart w:id="0" w:name="_GoBack"/>
-      <w:bookmarkEnd w:id="0"/>
-    </w:p>
-    <w:p>
-      <w:pPr>
-        <w:pStyle w:val="ListParagraph"/>
-        <w:numPr>
-          <w:ilvl w:val="0"/>
-          <w:numId w:val="1"/>
-        </w:numPr>
-        <w:rPr>
-          <w:sz w:val="28"/>
-          <w:szCs w:val="28"/>
-        </w:rPr>
-      </w:pPr>
-      <w:r>
-        <w:rPr>
-          <w:sz w:val="28"/>
-          <w:szCs w:val="28"/>
-        </w:rPr>
-        <w:t>GET notifications/</w:t>
-      </w:r>
-    </w:p>
-    <w:p>
-      <w:pPr>
-        <w:pStyle w:val="ListParagraph"/>
-        <w:rPr>
-          <w:sz w:val="28"/>
-          <w:szCs w:val="28"/>
-        </w:rPr>
-      </w:pPr>
-    </w:p>
-    <w:p>
-      <w:pPr>
-        <w:pStyle w:val="Heading1"/>
+      </w:pPr>
+      <w:r>
         <w:rPr>
           <w:b/>
           <w:bCs/>
           <w:sz w:val="56"/>
           <w:szCs w:val="56"/>
         </w:rPr>
-      </w:pPr>
-      <w:r>
-        <w:rPr>
-          <w:b/>
-          <w:bCs/>
-          <w:sz w:val="56"/>
-          <w:szCs w:val="56"/>
-        </w:rPr>
         <w:t>Timelines and Trends</w:t>
       </w:r>
     </w:p>
@@ -1926,183 +1654,87 @@
           <w:sz w:val="28"/>
           <w:szCs w:val="28"/>
         </w:rPr>
-        <w:t xml:space="preserve">GET </w:t>
-      </w:r>
-      <w:proofErr w:type="spellStart"/>
-      <w:r>
-        <w:rPr>
-          <w:sz w:val="28"/>
-          <w:szCs w:val="28"/>
-        </w:rPr>
-        <w:t>kweeks</w:t>
-      </w:r>
-      <w:proofErr w:type="spellEnd"/>
-      <w:r>
-        <w:rPr>
-          <w:sz w:val="28"/>
-          <w:szCs w:val="28"/>
-        </w:rPr>
-        <w:t>/timelines/profile</w:t>
-      </w:r>
-    </w:p>
-    <w:p>
-      <w:pPr>
-        <w:pStyle w:val="ListParagraph"/>
-        <w:numPr>
-          <w:ilvl w:val="0"/>
-          <w:numId w:val="1"/>
-        </w:numPr>
-        <w:rPr>
-          <w:sz w:val="28"/>
-          <w:szCs w:val="28"/>
-        </w:rPr>
-      </w:pPr>
-      <w:r>
-        <w:rPr>
-          <w:sz w:val="28"/>
-          <w:szCs w:val="28"/>
-        </w:rPr>
-        <w:t xml:space="preserve">GET </w:t>
-      </w:r>
-      <w:proofErr w:type="spellStart"/>
-      <w:r>
-        <w:rPr>
-          <w:sz w:val="28"/>
-          <w:szCs w:val="28"/>
-        </w:rPr>
-        <w:t>kweeks</w:t>
-      </w:r>
-      <w:proofErr w:type="spellEnd"/>
-      <w:r>
-        <w:rPr>
-          <w:sz w:val="28"/>
-          <w:szCs w:val="28"/>
-        </w:rPr>
-        <w:t>/timelines/home</w:t>
-      </w:r>
-    </w:p>
-    <w:p>
-      <w:pPr>
-        <w:pStyle w:val="ListParagraph"/>
-        <w:numPr>
-          <w:ilvl w:val="0"/>
-          <w:numId w:val="1"/>
-        </w:numPr>
-        <w:rPr>
-          <w:sz w:val="28"/>
-          <w:szCs w:val="28"/>
-        </w:rPr>
-      </w:pPr>
-      <w:r>
-        <w:rPr>
-          <w:sz w:val="28"/>
-          <w:szCs w:val="28"/>
-        </w:rPr>
-        <w:t xml:space="preserve">GET </w:t>
-      </w:r>
-      <w:proofErr w:type="spellStart"/>
-      <w:r>
-        <w:rPr>
-          <w:sz w:val="28"/>
-          <w:szCs w:val="28"/>
-        </w:rPr>
-        <w:t>kweeks</w:t>
-      </w:r>
-      <w:proofErr w:type="spellEnd"/>
-      <w:r>
-        <w:rPr>
-          <w:sz w:val="28"/>
-          <w:szCs w:val="28"/>
-        </w:rPr>
-        <w:t xml:space="preserve"> /timelines/mentions</w:t>
-      </w:r>
-    </w:p>
-    <w:p>
-      <w:pPr>
-        <w:pStyle w:val="ListParagraph"/>
-        <w:numPr>
-          <w:ilvl w:val="0"/>
-          <w:numId w:val="1"/>
-        </w:numPr>
-        <w:rPr>
-          <w:sz w:val="28"/>
-          <w:szCs w:val="28"/>
-        </w:rPr>
-      </w:pPr>
-      <w:r>
-        <w:rPr>
-          <w:sz w:val="28"/>
-          <w:szCs w:val="28"/>
-        </w:rPr>
-        <w:t xml:space="preserve">GET </w:t>
-      </w:r>
-      <w:proofErr w:type="spellStart"/>
-      <w:r>
-        <w:rPr>
-          <w:sz w:val="28"/>
-          <w:szCs w:val="28"/>
-        </w:rPr>
-        <w:t>kweeks</w:t>
-      </w:r>
-      <w:proofErr w:type="spellEnd"/>
-      <w:r>
-        <w:rPr>
-          <w:sz w:val="28"/>
-          <w:szCs w:val="28"/>
-        </w:rPr>
-        <w:t>/</w:t>
-      </w:r>
-      <w:proofErr w:type="spellStart"/>
-      <w:r>
-        <w:rPr>
-          <w:sz w:val="28"/>
-          <w:szCs w:val="28"/>
-        </w:rPr>
-        <w:t>liked_by_user</w:t>
-      </w:r>
-      <w:proofErr w:type="spellEnd"/>
-      <w:r>
-        <w:rPr>
-          <w:sz w:val="28"/>
-          <w:szCs w:val="28"/>
-        </w:rPr>
-        <w:t>/</w:t>
-      </w:r>
-    </w:p>
-    <w:p>
-      <w:pPr>
-        <w:pStyle w:val="ListParagraph"/>
-        <w:numPr>
-          <w:ilvl w:val="0"/>
-          <w:numId w:val="1"/>
-        </w:numPr>
-        <w:rPr>
-          <w:sz w:val="28"/>
-          <w:szCs w:val="28"/>
-        </w:rPr>
-      </w:pPr>
-      <w:r>
-        <w:rPr>
-          <w:sz w:val="28"/>
-          <w:szCs w:val="28"/>
-        </w:rPr>
-        <w:t>GET search/</w:t>
-      </w:r>
-      <w:proofErr w:type="spellStart"/>
-      <w:r>
-        <w:rPr>
-          <w:sz w:val="28"/>
-          <w:szCs w:val="28"/>
-        </w:rPr>
-        <w:t>kweeks</w:t>
-      </w:r>
-      <w:proofErr w:type="spellEnd"/>
-      <w:r>
-        <w:rPr>
-          <w:sz w:val="28"/>
-          <w:szCs w:val="28"/>
-        </w:rPr>
-        <w:t>/</w:t>
+        <w:t>GET kweeks/timelines/profile</w:t>
+      </w:r>
+    </w:p>
+    <w:p>
+      <w:pPr>
+        <w:pStyle w:val="ListParagraph"/>
+        <w:numPr>
+          <w:ilvl w:val="0"/>
+          <w:numId w:val="1"/>
+        </w:numPr>
+        <w:rPr>
+          <w:sz w:val="28"/>
+          <w:szCs w:val="28"/>
+        </w:rPr>
+      </w:pPr>
+      <w:r>
+        <w:rPr>
+          <w:sz w:val="28"/>
+          <w:szCs w:val="28"/>
+        </w:rPr>
+        <w:t>GET kweeks/timelines/home</w:t>
+      </w:r>
+    </w:p>
+    <w:p>
+      <w:pPr>
+        <w:pStyle w:val="ListParagraph"/>
+        <w:numPr>
+          <w:ilvl w:val="0"/>
+          <w:numId w:val="1"/>
+        </w:numPr>
+        <w:rPr>
+          <w:sz w:val="28"/>
+          <w:szCs w:val="28"/>
+        </w:rPr>
+      </w:pPr>
+      <w:r>
+        <w:rPr>
+          <w:sz w:val="28"/>
+          <w:szCs w:val="28"/>
+        </w:rPr>
+        <w:t>GET kweeks /timelines/mentions</w:t>
+      </w:r>
+    </w:p>
+    <w:p>
+      <w:pPr>
+        <w:pStyle w:val="ListParagraph"/>
+        <w:numPr>
+          <w:ilvl w:val="0"/>
+          <w:numId w:val="1"/>
+        </w:numPr>
+        <w:rPr>
+          <w:sz w:val="28"/>
+          <w:szCs w:val="28"/>
+        </w:rPr>
+      </w:pPr>
+      <w:r>
+        <w:rPr>
+          <w:sz w:val="28"/>
+          <w:szCs w:val="28"/>
+        </w:rPr>
+        <w:t>GET kweeks/liked_by_user/</w:t>
+      </w:r>
+    </w:p>
+    <w:p>
+      <w:pPr>
+        <w:pStyle w:val="ListParagraph"/>
+        <w:numPr>
+          <w:ilvl w:val="0"/>
+          <w:numId w:val="1"/>
+        </w:numPr>
+        <w:rPr>
+          <w:sz w:val="28"/>
+          <w:szCs w:val="28"/>
+        </w:rPr>
+      </w:pPr>
+      <w:r>
+        <w:rPr>
+          <w:sz w:val="28"/>
+          <w:szCs w:val="28"/>
+        </w:rPr>
+        <w:t>GET search/kweeks/</w:t>
       </w:r>
     </w:p>
     <w:p>
@@ -2142,23 +1774,7 @@
           <w:sz w:val="28"/>
           <w:szCs w:val="28"/>
         </w:rPr>
-        <w:t>GET trends/</w:t>
-      </w:r>
-      <w:proofErr w:type="spellStart"/>
-      <w:r>
-        <w:rPr>
-          <w:sz w:val="28"/>
-          <w:szCs w:val="28"/>
-        </w:rPr>
-        <w:t>kweeks</w:t>
-      </w:r>
-      <w:proofErr w:type="spellEnd"/>
-      <w:r>
-        <w:rPr>
-          <w:sz w:val="28"/>
-          <w:szCs w:val="28"/>
-        </w:rPr>
-        <w:t>/</w:t>
+        <w:t>GET trends/kweeks/</w:t>
       </w:r>
     </w:p>
     <w:p>
@@ -2203,7 +1819,7 @@
 </file>
 
 <file path=word/numbering.xml><?xml version="1.0" encoding="utf-8"?>
-<w:numbering xmlns:wpc="http://schemas.microsoft.com/office/word/2010/wordprocessingCanvas" xmlns:mc="http://schemas.openxmlformats.org/markup-compatibility/2006" xmlns:o="urn:schemas-microsoft-com:office:office" xmlns:r="http://schemas.openxmlformats.org/officeDocument/2006/relationships" xmlns:m="http://schemas.openxmlformats.org/officeDocument/2006/math" xmlns:v="urn:schemas-microsoft-com:vml" xmlns:wp14="http://schemas.microsoft.com/office/word/2010/wordprocessingDrawing" xmlns:wp="http://schemas.openxmlformats.org/drawingml/2006/wordprocessingDrawing" xmlns:w10="urn:schemas-microsoft-com:office:word" xmlns:w="http://schemas.openxmlformats.org/wordprocessingml/2006/main" xmlns:w14="http://schemas.microsoft.com/office/word/2010/wordml" xmlns:w15="http://schemas.microsoft.com/office/word/2012/wordml" xmlns:wpg="http://schemas.microsoft.com/office/word/2010/wordprocessingGroup" xmlns:wpi="http://schemas.microsoft.com/office/word/2010/wordprocessingInk" xmlns:wne="http://schemas.microsoft.com/office/word/2006/wordml" xmlns:wps="http://schemas.microsoft.com/office/word/2010/wordprocessingShape" mc:Ignorable="w14 w15 wp14">
+<w:numbering xmlns:wpc="http://schemas.microsoft.com/office/word/2010/wordprocessingCanvas" xmlns:cx="http://schemas.microsoft.com/office/drawing/2014/chartex" xmlns:cx1="http://schemas.microsoft.com/office/drawing/2015/9/8/chartex" xmlns:mc="http://schemas.openxmlformats.org/markup-compatibility/2006" xmlns:o="urn:schemas-microsoft-com:office:office" xmlns:r="http://schemas.openxmlformats.org/officeDocument/2006/relationships" xmlns:m="http://schemas.openxmlformats.org/officeDocument/2006/math" xmlns:v="urn:schemas-microsoft-com:vml" xmlns:wp14="http://schemas.microsoft.com/office/word/2010/wordprocessingDrawing" xmlns:wp="http://schemas.openxmlformats.org/drawingml/2006/wordprocessingDrawing" xmlns:w10="urn:schemas-microsoft-com:office:word" xmlns:w="http://schemas.openxmlformats.org/wordprocessingml/2006/main" xmlns:w14="http://schemas.microsoft.com/office/word/2010/wordml" xmlns:w15="http://schemas.microsoft.com/office/word/2012/wordml" xmlns:w16se="http://schemas.microsoft.com/office/word/2015/wordml/symex" xmlns:wpg="http://schemas.microsoft.com/office/word/2010/wordprocessingGroup" xmlns:wpi="http://schemas.microsoft.com/office/word/2010/wordprocessingInk" xmlns:wne="http://schemas.microsoft.com/office/word/2006/wordml" xmlns:wps="http://schemas.microsoft.com/office/word/2010/wordprocessingShape" mc:Ignorable="w14 w15 w16se wp14">
   <w:abstractNum w:abstractNumId="0" w15:restartNumberingAfterBreak="0">
     <w:nsid w:val="0659476E"/>
     <w:multiLevelType w:val="hybridMultilevel"/>
@@ -3021,7 +2637,7 @@
 </file>
 
 <file path=word/styles.xml><?xml version="1.0" encoding="utf-8"?>
-<w:styles xmlns:mc="http://schemas.openxmlformats.org/markup-compatibility/2006" xmlns:r="http://schemas.openxmlformats.org/officeDocument/2006/relationships" xmlns:w="http://schemas.openxmlformats.org/wordprocessingml/2006/main" xmlns:w14="http://schemas.microsoft.com/office/word/2010/wordml" xmlns:w15="http://schemas.microsoft.com/office/word/2012/wordml" mc:Ignorable="w14 w15">
+<w:styles xmlns:mc="http://schemas.openxmlformats.org/markup-compatibility/2006" xmlns:r="http://schemas.openxmlformats.org/officeDocument/2006/relationships" xmlns:w="http://schemas.openxmlformats.org/wordprocessingml/2006/main" xmlns:w14="http://schemas.microsoft.com/office/word/2010/wordml" xmlns:w15="http://schemas.microsoft.com/office/word/2012/wordml" xmlns:w16se="http://schemas.microsoft.com/office/word/2015/wordml/symex" mc:Ignorable="w14 w15 w16se">
   <w:docDefaults>
     <w:rPrDefault>
       <w:rPr>

</xml_diff>